<commit_message>
add some guidance as to what interns can work on now
@CarolineTroy , @Iriskennedy , @krystalbagnaschi , @rmh24 , FYI (and show Erin, who I just realized still needs to be added to this repo)
</commit_message>
<xml_diff>
--- a/doc/technical_workflow.docx
+++ b/doc/technical_workflow.docx
@@ -926,18 +926,6 @@
       </w:r>
       <w:r>
         <w:t xml:space="preserve">Results Dashboard</w:t>
-      </w:r>
-    </w:p>
-    <w:p>
-      <w:pPr>
-        <w:pStyle w:val="FirstParagraph"/>
-      </w:pPr>
-      <w:r>
-        <w:rPr>
-          <w:iCs/>
-          <w:i/>
-        </w:rPr>
-        <w:t xml:space="preserve">(Luca will tackle this. We’ll use GitHub pages.)</w:t>
       </w:r>
     </w:p>
     <w:bookmarkEnd w:id="32"/>

</xml_diff>